<commit_message>
Finished Third layer of rules
</commit_message>
<xml_diff>
--- a/Project proposal/Sistem za preporuku online treninga.docx
+++ b/Project proposal/Sistem za preporuku online treninga.docx
@@ -112,19 +112,13 @@
         <w:t>je da pomogne ljudima prilikom izbora pojedinačnog treninga.</w:t>
       </w:r>
       <w:r>
-        <w:t xml:space="preserve"> </w:t>
-      </w:r>
-      <w:r>
-        <w:t>Za razliku od aplikacija koje se mogu instalirati na mobilni telefon, ova aplikacija ne traži nikakvu instalaciju, moguće joj je pristupiti sa bilo kog uređaja,</w:t>
+        <w:t xml:space="preserve"> Za razliku od aplikacija koje se mogu instalirati na mobilni telefon, ova aplikacija ne traži nikakvu instalaciju, moguće joj je pristupiti sa bilo kog uređaja,</w:t>
       </w:r>
       <w:r>
         <w:t xml:space="preserve"> i </w:t>
       </w:r>
       <w:r>
-        <w:t>korišćenje je besplatno.</w:t>
-      </w:r>
-      <w:r>
-        <w:t xml:space="preserve"> </w:t>
+        <w:t xml:space="preserve">korišćenje je besplatno. </w:t>
       </w:r>
     </w:p>
     <w:p>
@@ -320,7 +314,13 @@
         </w:numPr>
       </w:pPr>
       <w:r>
-        <w:t>Administrira podatke vezane za treninge u bazu podataka</w:t>
+        <w:t>Administrira podatke vezane za treninge u baz</w:t>
+      </w:r>
+      <w:r>
+        <w:t>i</w:t>
+      </w:r>
+      <w:r>
+        <w:t xml:space="preserve"> podataka</w:t>
       </w:r>
     </w:p>
     <w:p>
@@ -963,15 +963,7 @@
             <w:i/>
             <w:iCs/>
           </w:rPr>
-          <w:t>Home Workout – No Equipmen</w:t>
-        </w:r>
-        <w:r>
-          <w:rPr>
-            <w:rStyle w:val="Hyperlink"/>
-            <w:i/>
-            <w:iCs/>
-          </w:rPr>
-          <w:t xml:space="preserve">t </w:t>
+          <w:t xml:space="preserve">Home Workout – No Equipment </w:t>
         </w:r>
         <w:r>
           <w:rPr>

</xml_diff>

<commit_message>
Finished sorting using drools
</commit_message>
<xml_diff>
--- a/Project proposal/Sistem za preporuku online treninga.docx
+++ b/Project proposal/Sistem za preporuku online treninga.docx
@@ -375,10 +375,15 @@
       </w:r>
       <w:r>
         <w:br/>
-        <w:t>O</w:t>
-      </w:r>
-      <w:r>
-        <w:t>dređuje se na osnovu činjenica koje označava korisnik da su tačne za njega ili korisnik sam označava 1 od 3 ponuđena tipa ako zna kom tipu pripada</w:t>
+      </w:r>
+      <w:r>
+        <w:t>K</w:t>
+      </w:r>
+      <w:r>
+        <w:t xml:space="preserve">orisnik sam označava 1 od 3 ponuđena </w:t>
+      </w:r>
+      <w:r>
+        <w:t>tipa.</w:t>
       </w:r>
     </w:p>
     <w:p>
@@ -471,7 +476,13 @@
         </w:numPr>
       </w:pPr>
       <w:r>
-        <w:t>Trenutno raspoloženje (odmorno, umorno)</w:t>
+        <w:t>Trenutno raspoloženje (umorno</w:t>
+      </w:r>
+      <w:r>
+        <w:t>, normalno, srećno, mrzovoljno…</w:t>
+      </w:r>
+      <w:r>
+        <w:t>)</w:t>
       </w:r>
       <w:r>
         <w:t xml:space="preserve"> </w:t>
@@ -562,6 +573,9 @@
       <w:r>
         <w:t>eni treninzi</w:t>
       </w:r>
+      <w:r>
+        <w:t>, sortirani po redosledu od onog koji najviše odgovara korisnikovom trenutnom zahtevu.</w:t>
+      </w:r>
     </w:p>
     <w:p>
       <w:pPr>
@@ -643,53 +657,34 @@
         </w:rPr>
       </w:pPr>
       <w:r>
-        <w:t xml:space="preserve">Pravilo tip tela – Generiše činjenicu </w:t>
+        <w:t xml:space="preserve">Pravilo status težine – </w:t>
+      </w:r>
+      <w:r>
+        <w:t>Aktivira se na osnovu ulaznih parametara Age, Weight, Height, i g</w:t>
+      </w:r>
+      <w:r>
+        <w:t xml:space="preserve">eneriše činjenicu </w:t>
       </w:r>
       <w:r>
         <w:rPr>
           <w:b/>
           <w:bCs/>
-          <w:color w:val="C45911" w:themeColor="accent2" w:themeShade="BF"/>
-        </w:rPr>
-        <w:t>BodyType</w:t>
-      </w:r>
-      <w:r>
-        <w:t xml:space="preserve">. </w:t>
+          <w:color w:val="2F5496" w:themeColor="accent1" w:themeShade="BF"/>
+        </w:rPr>
+        <w:t>WeightStatus</w:t>
+      </w:r>
+      <w:r>
+        <w:t>.</w:t>
       </w:r>
       <w:r>
         <w:br/>
-        <w:t xml:space="preserve">BodyType se generiše </w:t>
-      </w:r>
-      <w:r>
-        <w:t>na osnovu</w:t>
-      </w:r>
-      <w:r>
-        <w:t xml:space="preserve"> ulaznih</w:t>
-      </w:r>
-      <w:r>
-        <w:t xml:space="preserve"> činjenica koje</w:t>
-      </w:r>
-      <w:r>
-        <w:t xml:space="preserve"> je</w:t>
-      </w:r>
-      <w:r>
-        <w:t xml:space="preserve"> označ</w:t>
-      </w:r>
-      <w:r>
-        <w:t>io</w:t>
-      </w:r>
-      <w:r>
-        <w:t xml:space="preserve"> korisnik da su tačne za njega</w:t>
-      </w:r>
-      <w:r>
-        <w:t xml:space="preserve">. </w:t>
       </w:r>
       <w:r>
         <w:rPr>
           <w:i/>
           <w:iCs/>
         </w:rPr>
-        <w:t>Ukoliko korisnik zna svoj tip tela ovo pravilo se neće izvršiti.</w:t>
+        <w:t>Postoji više međusobno isključivih pravila ovog tipa.</w:t>
       </w:r>
     </w:p>
     <w:p>
@@ -705,13 +700,24 @@
         </w:rPr>
       </w:pPr>
       <w:r>
-        <w:t xml:space="preserve">Pravilo status težine – </w:t>
-      </w:r>
-      <w:r>
-        <w:t>Aktivira se na osnovu ulaznih parametara Age, Weight, Height, i g</w:t>
-      </w:r>
-      <w:r>
-        <w:t xml:space="preserve">eneriše činjenicu </w:t>
+        <w:t xml:space="preserve">Pravilo tip treninga – se aktivira na osnovu činjenica </w:t>
+      </w:r>
+      <w:r>
+        <w:rPr>
+          <w:b/>
+          <w:bCs/>
+          <w:color w:val="C45911" w:themeColor="accent2" w:themeShade="BF"/>
+        </w:rPr>
+        <w:t>BodyType</w:t>
+      </w:r>
+      <w:r>
+        <w:rPr>
+          <w:color w:val="C45911" w:themeColor="accent2" w:themeShade="BF"/>
+        </w:rPr>
+        <w:t xml:space="preserve"> </w:t>
+      </w:r>
+      <w:r>
+        <w:t xml:space="preserve">i </w:t>
       </w:r>
       <w:r>
         <w:rPr>
@@ -722,17 +728,24 @@
         <w:t>WeightStatus</w:t>
       </w:r>
       <w:r>
+        <w:rPr>
+          <w:color w:val="2F5496" w:themeColor="accent1" w:themeShade="BF"/>
+        </w:rPr>
+        <w:t xml:space="preserve"> </w:t>
+      </w:r>
+      <w:r>
+        <w:t xml:space="preserve">i generiše činjenicu </w:t>
+      </w:r>
+      <w:r>
+        <w:rPr>
+          <w:b/>
+          <w:bCs/>
+          <w:color w:val="538135" w:themeColor="accent6" w:themeShade="BF"/>
+        </w:rPr>
+        <w:t>WorkoutType</w:t>
+      </w:r>
+      <w:r>
         <w:t>.</w:t>
-      </w:r>
-      <w:r>
-        <w:br/>
-      </w:r>
-      <w:r>
-        <w:rPr>
-          <w:i/>
-          <w:iCs/>
-        </w:rPr>
-        <w:t>Postoji više međusobno isključivih pravila ovog tipa.</w:t>
       </w:r>
     </w:p>
     <w:p>
@@ -748,24 +761,7 @@
         </w:rPr>
       </w:pPr>
       <w:r>
-        <w:t xml:space="preserve">Pravilo tip treninga – se aktivira na osnovu činjenica </w:t>
-      </w:r>
-      <w:r>
-        <w:rPr>
-          <w:b/>
-          <w:bCs/>
-          <w:color w:val="C45911" w:themeColor="accent2" w:themeShade="BF"/>
-        </w:rPr>
-        <w:t>BodyType</w:t>
-      </w:r>
-      <w:r>
-        <w:rPr>
-          <w:color w:val="C45911" w:themeColor="accent2" w:themeShade="BF"/>
-        </w:rPr>
-        <w:t xml:space="preserve"> </w:t>
-      </w:r>
-      <w:r>
-        <w:t xml:space="preserve">i </w:t>
+        <w:t xml:space="preserve">Pravilo intenzitet treninga – na osnovu ulaznih parametara ActivityLevel, i </w:t>
       </w:r>
       <w:r>
         <w:rPr>
@@ -776,21 +772,15 @@
         <w:t>WeightStatus</w:t>
       </w:r>
       <w:r>
-        <w:rPr>
-          <w:color w:val="2F5496" w:themeColor="accent1" w:themeShade="BF"/>
-        </w:rPr>
-        <w:t xml:space="preserve"> </w:t>
-      </w:r>
-      <w:r>
-        <w:t xml:space="preserve">i generiše činjenicu </w:t>
+        <w:t xml:space="preserve">, generiše se činjenica </w:t>
       </w:r>
       <w:r>
         <w:rPr>
           <w:b/>
           <w:bCs/>
-          <w:color w:val="538135" w:themeColor="accent6" w:themeShade="BF"/>
-        </w:rPr>
-        <w:t>WorkoutType</w:t>
+          <w:color w:val="00B0F0"/>
+        </w:rPr>
+        <w:t>WorkoutIntensity</w:t>
       </w:r>
       <w:r>
         <w:t>.</w:t>
@@ -809,7 +799,45 @@
         </w:rPr>
       </w:pPr>
       <w:r>
-        <w:t xml:space="preserve">Pravilo intenzitet treninga – na osnovu ulaznih parametara ActivityLevel, Age i CurrentMood, generiše se činjenica </w:t>
+        <w:t xml:space="preserve">Pravilo preporučeni treninzi </w:t>
+      </w:r>
+      <w:r>
+        <w:t>–</w:t>
+      </w:r>
+      <w:r>
+        <w:t xml:space="preserve"> </w:t>
+      </w:r>
+      <w:r>
+        <w:t>na osnovu ulaznih parametara MaxDuration</w:t>
+      </w:r>
+      <w:r>
+        <w:t>,</w:t>
+      </w:r>
+      <w:r>
+        <w:t xml:space="preserve"> Equipment</w:t>
+      </w:r>
+      <w:r>
+        <w:t>, CurrentMood</w:t>
+      </w:r>
+      <w:r>
+        <w:t xml:space="preserve"> i činjenica </w:t>
+      </w:r>
+      <w:r>
+        <w:rPr>
+          <w:b/>
+          <w:bCs/>
+          <w:color w:val="538135" w:themeColor="accent6" w:themeShade="BF"/>
+        </w:rPr>
+        <w:t>WorkoutType</w:t>
+      </w:r>
+      <w:r>
+        <w:rPr>
+          <w:color w:val="538135" w:themeColor="accent6" w:themeShade="BF"/>
+        </w:rPr>
+        <w:t xml:space="preserve"> </w:t>
+      </w:r>
+      <w:r>
+        <w:t xml:space="preserve">i </w:t>
       </w:r>
       <w:r>
         <w:rPr>
@@ -817,10 +845,73 @@
           <w:bCs/>
           <w:color w:val="00B0F0"/>
         </w:rPr>
-        <w:t>IntensityRate</w:t>
+        <w:t>WorkoutIntensity</w:t>
+      </w:r>
+      <w:r>
+        <w:t>, generiše se</w:t>
+      </w:r>
+      <w:r>
+        <w:t xml:space="preserve"> </w:t>
+      </w:r>
+      <w:r>
+        <w:rPr>
+          <w:b/>
+          <w:bCs/>
+          <w:color w:val="C00000"/>
+        </w:rPr>
+        <w:t>lista</w:t>
+      </w:r>
+      <w:r>
+        <w:rPr>
+          <w:b/>
+          <w:bCs/>
+          <w:color w:val="C00000"/>
+        </w:rPr>
+        <w:t xml:space="preserve"> preporučeni</w:t>
+      </w:r>
+      <w:r>
+        <w:rPr>
+          <w:b/>
+          <w:bCs/>
+          <w:color w:val="C00000"/>
+        </w:rPr>
+        <w:t>h</w:t>
+      </w:r>
+      <w:r>
+        <w:rPr>
+          <w:b/>
+          <w:bCs/>
+          <w:color w:val="C00000"/>
+        </w:rPr>
+        <w:t xml:space="preserve"> trenin</w:t>
+      </w:r>
+      <w:r>
+        <w:rPr>
+          <w:b/>
+          <w:bCs/>
+          <w:color w:val="C00000"/>
+        </w:rPr>
+        <w:t>ga</w:t>
       </w:r>
       <w:r>
         <w:t>.</w:t>
+      </w:r>
+      <w:r>
+        <w:br/>
+      </w:r>
+      <w:r>
+        <w:rPr>
+          <w:i/>
+          <w:iCs/>
+        </w:rPr>
+        <w:t>Pravilo bi bilo implementirano po uzoru na pravila za ocenu</w:t>
+      </w:r>
+      <w:r>
+        <w:rPr>
+          <w:i/>
+          <w:iCs/>
+        </w:rPr>
+        <w:t xml:space="preserve"> 8.</w:t>
       </w:r>
     </w:p>
     <w:p>
@@ -837,44 +928,26 @@
       </w:pPr>
       <w:r>
         <w:lastRenderedPageBreak/>
-        <w:t xml:space="preserve">Pravilo preporučeni treninzi </w:t>
-      </w:r>
-      <w:r>
-        <w:t>–</w:t>
-      </w:r>
-      <w:r>
-        <w:t xml:space="preserve"> </w:t>
-      </w:r>
-      <w:r>
-        <w:t xml:space="preserve">na osnovu ulaznih parametara MaxDuration i Equipment i činjenica </w:t>
+        <w:t xml:space="preserve">Sortiranje - </w:t>
       </w:r>
       <w:r>
         <w:rPr>
           <w:b/>
           <w:bCs/>
-          <w:color w:val="538135" w:themeColor="accent6" w:themeShade="BF"/>
-        </w:rPr>
-        <w:t>WorkoutType</w:t>
-      </w:r>
-      <w:r>
-        <w:rPr>
-          <w:color w:val="538135" w:themeColor="accent6" w:themeShade="BF"/>
-        </w:rPr>
-        <w:t xml:space="preserve"> </w:t>
-      </w:r>
-      <w:r>
-        <w:t xml:space="preserve">i </w:t>
+          <w:color w:val="C00000"/>
+        </w:rPr>
+        <w:t>L</w:t>
       </w:r>
       <w:r>
         <w:rPr>
           <w:b/>
           <w:bCs/>
-          <w:color w:val="00B0F0"/>
-        </w:rPr>
-        <w:t>IntensityRate</w:t>
-      </w:r>
-      <w:r>
-        <w:t>, generiše se konačan rezultat (preporučeni treninzi).</w:t>
+          <w:color w:val="C00000"/>
+        </w:rPr>
+        <w:t>ista preporučenih treninga</w:t>
+      </w:r>
+      <w:r>
+        <w:t xml:space="preserve"> se sortira na osnovu broja opreme koja se koristi u toku treninga </w:t>
       </w:r>
       <w:r>
         <w:br/>
@@ -884,14 +957,14 @@
           <w:i/>
           <w:iCs/>
         </w:rPr>
-        <w:t>Pravilo bi bilo implementirano po uzoru na pravila za ocenu</w:t>
+        <w:t>T</w:t>
       </w:r>
       <w:r>
         <w:rPr>
           <w:i/>
           <w:iCs/>
         </w:rPr>
-        <w:t xml:space="preserve"> 8.</w:t>
+        <w:t>reninzi koji zahtevaju svu opremu koju je korisnik tražio će biti na vrhu liste preporuke, dok će treninzi koji ne zahtevaju ništa od opreme biti na dnu liste. Treninzi koji zahtevaju opremu koju korisnik nije naveo neće biti preporučeni.</w:t>
       </w:r>
     </w:p>
     <w:p>

</xml_diff>